<commit_message>
Modified ttest.docx from Word. Added a line in the body and a comment for the new line.
</commit_message>
<xml_diff>
--- a/ttest3.docx
+++ b/ttest3.docx
@@ -1,34 +1,38 @@
 
 <file path=word/document.xml><?xml version="1.0" encoding="utf-8"?>
-<w:document xmlns:w="http://schemas.openxmlformats.org/wordprocessingml/2006/main" xmlns:m="http://schemas.openxmlformats.org/officeDocument/2006/math" xmlns:r="http://schemas.openxmlformats.org/officeDocument/2006/relationships" xmlns:o="urn:schemas-microsoft-com:office:office" xmlns:v="urn:schemas-microsoft-com:vml" xmlns:w10="urn:schemas-microsoft-com:office:word" xmlns:a="http://schemas.openxmlformats.org/drawingml/2006/main" xmlns:pic="http://schemas.openxmlformats.org/drawingml/2006/picture" xmlns:wp="http://schemas.openxmlformats.org/drawingml/2006/wordprocessingDrawing">
+<w:document xmlns:wpc="http://schemas.microsoft.com/office/word/2010/wordprocessingCanvas" xmlns:cx="http://schemas.microsoft.com/office/drawing/2014/chartex" xmlns:cx1="http://schemas.microsoft.com/office/drawing/2015/9/8/chartex" xmlns:cx2="http://schemas.microsoft.com/office/drawing/2015/10/21/chartex" xmlns:cx3="http://schemas.microsoft.com/office/drawing/2016/5/9/chartex" xmlns:cx4="http://schemas.microsoft.com/office/drawing/2016/5/10/chartex" xmlns:cx5="http://schemas.microsoft.com/office/drawing/2016/5/11/chartex" xmlns:cx6="http://schemas.microsoft.com/office/drawing/2016/5/12/chartex" xmlns:cx7="http://schemas.microsoft.com/office/drawing/2016/5/13/chartex" xmlns:cx8="http://schemas.microsoft.com/office/drawing/2016/5/14/chartex" xmlns:mc="http://schemas.openxmlformats.org/markup-compatibility/2006" xmlns:aink="http://schemas.microsoft.com/office/drawing/2016/ink" xmlns:am3d="http://schemas.microsoft.com/office/drawing/2017/model3d" xmlns:o="urn:schemas-microsoft-com:office:office" xmlns:r="http://schemas.openxmlformats.org/officeDocument/2006/relationships" xmlns:m="http://schemas.openxmlformats.org/officeDocument/2006/math" xmlns:v="urn:schemas-microsoft-com:vml" xmlns:wp14="http://schemas.microsoft.com/office/word/2010/wordprocessingDrawing" xmlns:wp="http://schemas.openxmlformats.org/drawingml/2006/wordprocessingDrawing" xmlns:w10="urn:schemas-microsoft-com:office:word" xmlns:w="http://schemas.openxmlformats.org/wordprocessingml/2006/main" xmlns:w14="http://schemas.microsoft.com/office/word/2010/wordml" xmlns:w15="http://schemas.microsoft.com/office/word/2012/wordml" xmlns:w16cid="http://schemas.microsoft.com/office/word/2016/wordml/cid" xmlns:w16se="http://schemas.microsoft.com/office/word/2015/wordml/symex" xmlns:wpg="http://schemas.microsoft.com/office/word/2010/wordprocessingGroup" xmlns:wpi="http://schemas.microsoft.com/office/word/2010/wordprocessingInk" xmlns:wne="http://schemas.microsoft.com/office/word/2006/wordml" xmlns:wps="http://schemas.microsoft.com/office/word/2010/wordprocessingShape" mc:Ignorable="w14 w15 w16se w16cid wp14">
   <w:body>
     <w:p>
       <w:pPr>
         <w:pStyle w:val="FirstParagraph"/>
       </w:pPr>
       <w:r>
-        <w:t xml:space="preserve">This is a test thesis within my ttest directory.</w:t>
+        <w:t>This is a test thesis within my ttest directory.</w:t>
       </w:r>
     </w:p>
     <w:p>
       <w:pPr>
         <w:pStyle w:val="BodyText"/>
       </w:pPr>
+      <w:commentRangeStart w:id="0"/>
+      <w:r>
+        <w:t>This is a test thesis within my ttest directory. And I have added a comment to this line. And another comment from txt</w:t>
+      </w:r>
+      <w:commentRangeEnd w:id="0"/>
+      <w:r>
+        <w:commentReference w:id="0"/>
+      </w:r>
+      <w:r>
+        <w:t xml:space="preserve">. </w:t>
+      </w:r>
       <w:commentRangeStart w:id="1"/>
       <w:r>
-        <w:t xml:space="preserve">This is a test thesis</w:t>
+        <w:t>This is a second line in the body written in Word</w:t>
       </w:r>
+      <w:bookmarkStart w:id="2" w:name="_GoBack"/>
+      <w:bookmarkEnd w:id="2"/>
       <w:r>
-        <w:t xml:space="preserve"> </w:t>
-      </w:r>
-      <w:r>
-        <w:t xml:space="preserve">within my ttest directory. And I have added a comment to this</w:t>
-      </w:r>
-      <w:r>
-        <w:t xml:space="preserve"> </w:t>
-      </w:r>
-      <w:r>
-        <w:t xml:space="preserve">line. And another comment from txt</w:t>
+        <w:t>.</w:t>
       </w:r>
       <w:commentRangeEnd w:id="1"/>
       <w:r>
@@ -38,14 +42,28 @@
         <w:commentReference w:id="1"/>
       </w:r>
     </w:p>
-    <w:sectPr/>
+    <w:sectPr>
+      <w:pgSz w:w="12240" w:h="15840"/>
+      <w:pgMar w:top="1440" w:right="1440" w:bottom="1440" w:left="1440" w:header="720" w:footer="720" w:gutter="0"/>
+      <w:cols w:space="720"/>
+    </w:sectPr>
   </w:body>
 </w:document>
 </file>
 
 <file path=word/comments.xml><?xml version="1.0" encoding="utf-8"?>
-<w:comments xmlns:w="http://schemas.openxmlformats.org/wordprocessingml/2006/main" xmlns:m="http://schemas.openxmlformats.org/officeDocument/2006/math" xmlns:r="http://schemas.openxmlformats.org/officeDocument/2006/relationships" xmlns:o="urn:schemas-microsoft-com:office:office" xmlns:v="urn:schemas-microsoft-com:vml" xmlns:w10="urn:schemas-microsoft-com:office:word" xmlns:a="http://schemas.openxmlformats.org/drawingml/2006/main" xmlns:pic="http://schemas.openxmlformats.org/drawingml/2006/picture" xmlns:wp="http://schemas.openxmlformats.org/drawingml/2006/wordprocessingDrawing">
-  <w:comment w:id="1" w:author="Jeremy Amin" w:date="2019-11-11T14:27:00Z">
+<w:comments xmlns:wpc="http://schemas.microsoft.com/office/word/2010/wordprocessingCanvas" xmlns:cx="http://schemas.microsoft.com/office/drawing/2014/chartex" xmlns:cx1="http://schemas.microsoft.com/office/drawing/2015/9/8/chartex" xmlns:cx2="http://schemas.microsoft.com/office/drawing/2015/10/21/chartex" xmlns:cx3="http://schemas.microsoft.com/office/drawing/2016/5/9/chartex" xmlns:cx4="http://schemas.microsoft.com/office/drawing/2016/5/10/chartex" xmlns:cx5="http://schemas.microsoft.com/office/drawing/2016/5/11/chartex" xmlns:cx6="http://schemas.microsoft.com/office/drawing/2016/5/12/chartex" xmlns:cx7="http://schemas.microsoft.com/office/drawing/2016/5/13/chartex" xmlns:cx8="http://schemas.microsoft.com/office/drawing/2016/5/14/chartex" xmlns:mc="http://schemas.openxmlformats.org/markup-compatibility/2006" xmlns:aink="http://schemas.microsoft.com/office/drawing/2016/ink" xmlns:am3d="http://schemas.microsoft.com/office/drawing/2017/model3d" xmlns:o="urn:schemas-microsoft-com:office:office" xmlns:r="http://schemas.openxmlformats.org/officeDocument/2006/relationships" xmlns:m="http://schemas.openxmlformats.org/officeDocument/2006/math" xmlns:v="urn:schemas-microsoft-com:vml" xmlns:wp14="http://schemas.microsoft.com/office/word/2010/wordprocessingDrawing" xmlns:wp="http://schemas.openxmlformats.org/drawingml/2006/wordprocessingDrawing" xmlns:w10="urn:schemas-microsoft-com:office:word" xmlns:w="http://schemas.openxmlformats.org/wordprocessingml/2006/main" xmlns:w14="http://schemas.microsoft.com/office/word/2010/wordml" xmlns:w15="http://schemas.microsoft.com/office/word/2012/wordml" xmlns:w16cid="http://schemas.microsoft.com/office/word/2016/wordml/cid" xmlns:w16se="http://schemas.microsoft.com/office/word/2015/wordml/symex" xmlns:wpg="http://schemas.microsoft.com/office/word/2010/wordprocessingGroup" xmlns:wpi="http://schemas.microsoft.com/office/word/2010/wordprocessingInk" xmlns:wne="http://schemas.microsoft.com/office/word/2006/wordml" xmlns:wps="http://schemas.microsoft.com/office/word/2010/wordprocessingShape" mc:Ignorable="w14 w15 w16se w16cid wp14">
+  <w:comment w:id="0" w:author="Jeremy Amin" w:date="2019-11-11T14:27:00Z" w:initials="">
+    <w:p>
+      <w:r>
+        <w:annotationRef/>
+      </w:r>
+      <w:r>
+        <w:t>This is a new line in this document. And this is another comment added</w:t>
+      </w:r>
+    </w:p>
+  </w:comment>
+  <w:comment w:id="1" w:author="Jeremy Amin" w:date="2019-11-11T20:29:00Z" w:initials="JA">
     <w:p>
       <w:pPr>
         <w:pStyle w:val="CommentText"/>
@@ -53,19 +71,65 @@
       <w:r>
         <w:rPr>
           <w:rStyle w:val="CommentReference"/>
-          <w:annotationRef/>
         </w:rPr>
+        <w:annotationRef/>
       </w:r>
       <w:r>
-        <w:t xml:space="preserve">This is a new line in this document. And this is another comment added</w:t>
+        <w:t>This is a new comment written in Word</w:t>
       </w:r>
     </w:p>
   </w:comment>
 </w:comments>
 </file>
 
+<file path=word/commentsExtended.xml><?xml version="1.0" encoding="utf-8"?>
+<w15:commentsEx xmlns:wpc="http://schemas.microsoft.com/office/word/2010/wordprocessingCanvas" xmlns:cx="http://schemas.microsoft.com/office/drawing/2014/chartex" xmlns:cx1="http://schemas.microsoft.com/office/drawing/2015/9/8/chartex" xmlns:cx2="http://schemas.microsoft.com/office/drawing/2015/10/21/chartex" xmlns:cx3="http://schemas.microsoft.com/office/drawing/2016/5/9/chartex" xmlns:cx4="http://schemas.microsoft.com/office/drawing/2016/5/10/chartex" xmlns:cx5="http://schemas.microsoft.com/office/drawing/2016/5/11/chartex" xmlns:cx6="http://schemas.microsoft.com/office/drawing/2016/5/12/chartex" xmlns:cx7="http://schemas.microsoft.com/office/drawing/2016/5/13/chartex" xmlns:cx8="http://schemas.microsoft.com/office/drawing/2016/5/14/chartex" xmlns:mc="http://schemas.openxmlformats.org/markup-compatibility/2006" xmlns:aink="http://schemas.microsoft.com/office/drawing/2016/ink" xmlns:am3d="http://schemas.microsoft.com/office/drawing/2017/model3d" xmlns:o="urn:schemas-microsoft-com:office:office" xmlns:r="http://schemas.openxmlformats.org/officeDocument/2006/relationships" xmlns:m="http://schemas.openxmlformats.org/officeDocument/2006/math" xmlns:v="urn:schemas-microsoft-com:vml" xmlns:wp14="http://schemas.microsoft.com/office/word/2010/wordprocessingDrawing" xmlns:wp="http://schemas.openxmlformats.org/drawingml/2006/wordprocessingDrawing" xmlns:w10="urn:schemas-microsoft-com:office:word" xmlns:w="http://schemas.openxmlformats.org/wordprocessingml/2006/main" xmlns:w14="http://schemas.microsoft.com/office/word/2010/wordml" xmlns:w15="http://schemas.microsoft.com/office/word/2012/wordml" xmlns:w16cid="http://schemas.microsoft.com/office/word/2016/wordml/cid" xmlns:w16se="http://schemas.microsoft.com/office/word/2015/wordml/symex" xmlns:wpg="http://schemas.microsoft.com/office/word/2010/wordprocessingGroup" xmlns:wpi="http://schemas.microsoft.com/office/word/2010/wordprocessingInk" xmlns:wne="http://schemas.microsoft.com/office/word/2006/wordml" xmlns:wps="http://schemas.microsoft.com/office/word/2010/wordprocessingShape" mc:Ignorable="w14 w15 w16se w16cid wp14">
+  <w15:commentEx w15:paraId="15BE247C" w15:done="0"/>
+  <w15:commentEx w15:paraId="42366794" w15:done="0"/>
+</w15:commentsEx>
+</file>
+
+<file path=word/commentsIds.xml><?xml version="1.0" encoding="utf-8"?>
+<w16cid:commentsIds xmlns:wpc="http://schemas.microsoft.com/office/word/2010/wordprocessingCanvas" xmlns:cx="http://schemas.microsoft.com/office/drawing/2014/chartex" xmlns:cx1="http://schemas.microsoft.com/office/drawing/2015/9/8/chartex" xmlns:cx2="http://schemas.microsoft.com/office/drawing/2015/10/21/chartex" xmlns:cx3="http://schemas.microsoft.com/office/drawing/2016/5/9/chartex" xmlns:cx4="http://schemas.microsoft.com/office/drawing/2016/5/10/chartex" xmlns:cx5="http://schemas.microsoft.com/office/drawing/2016/5/11/chartex" xmlns:cx6="http://schemas.microsoft.com/office/drawing/2016/5/12/chartex" xmlns:cx7="http://schemas.microsoft.com/office/drawing/2016/5/13/chartex" xmlns:cx8="http://schemas.microsoft.com/office/drawing/2016/5/14/chartex" xmlns:mc="http://schemas.openxmlformats.org/markup-compatibility/2006" xmlns:aink="http://schemas.microsoft.com/office/drawing/2016/ink" xmlns:am3d="http://schemas.microsoft.com/office/drawing/2017/model3d" xmlns:o="urn:schemas-microsoft-com:office:office" xmlns:r="http://schemas.openxmlformats.org/officeDocument/2006/relationships" xmlns:m="http://schemas.openxmlformats.org/officeDocument/2006/math" xmlns:v="urn:schemas-microsoft-com:vml" xmlns:wp14="http://schemas.microsoft.com/office/word/2010/wordprocessingDrawing" xmlns:wp="http://schemas.openxmlformats.org/drawingml/2006/wordprocessingDrawing" xmlns:w10="urn:schemas-microsoft-com:office:word" xmlns:w="http://schemas.openxmlformats.org/wordprocessingml/2006/main" xmlns:w14="http://schemas.microsoft.com/office/word/2010/wordml" xmlns:w15="http://schemas.microsoft.com/office/word/2012/wordml" xmlns:w16cid="http://schemas.microsoft.com/office/word/2016/wordml/cid" xmlns:w16se="http://schemas.microsoft.com/office/word/2015/wordml/symex" xmlns:wpg="http://schemas.microsoft.com/office/word/2010/wordprocessingGroup" xmlns:wpi="http://schemas.microsoft.com/office/word/2010/wordprocessingInk" xmlns:wne="http://schemas.microsoft.com/office/word/2006/wordml" xmlns:wps="http://schemas.microsoft.com/office/word/2010/wordprocessingShape" mc:Ignorable="w14 w15 w16se w16cid wp14">
+  <w16cid:commentId w16cid:paraId="15BE247C" w16cid:durableId="217442FB"/>
+  <w16cid:commentId w16cid:paraId="42366794" w16cid:durableId="21744328"/>
+</w16cid:commentsIds>
+</file>
+
+<file path=word/endnotes.xml><?xml version="1.0" encoding="utf-8"?>
+<w:endnotes xmlns:wpc="http://schemas.microsoft.com/office/word/2010/wordprocessingCanvas" xmlns:cx="http://schemas.microsoft.com/office/drawing/2014/chartex" xmlns:cx1="http://schemas.microsoft.com/office/drawing/2015/9/8/chartex" xmlns:cx2="http://schemas.microsoft.com/office/drawing/2015/10/21/chartex" xmlns:cx3="http://schemas.microsoft.com/office/drawing/2016/5/9/chartex" xmlns:cx4="http://schemas.microsoft.com/office/drawing/2016/5/10/chartex" xmlns:cx5="http://schemas.microsoft.com/office/drawing/2016/5/11/chartex" xmlns:cx6="http://schemas.microsoft.com/office/drawing/2016/5/12/chartex" xmlns:cx7="http://schemas.microsoft.com/office/drawing/2016/5/13/chartex" xmlns:cx8="http://schemas.microsoft.com/office/drawing/2016/5/14/chartex" xmlns:mc="http://schemas.openxmlformats.org/markup-compatibility/2006" xmlns:aink="http://schemas.microsoft.com/office/drawing/2016/ink" xmlns:am3d="http://schemas.microsoft.com/office/drawing/2017/model3d" xmlns:o="urn:schemas-microsoft-com:office:office" xmlns:r="http://schemas.openxmlformats.org/officeDocument/2006/relationships" xmlns:m="http://schemas.openxmlformats.org/officeDocument/2006/math" xmlns:v="urn:schemas-microsoft-com:vml" xmlns:wp14="http://schemas.microsoft.com/office/word/2010/wordprocessingDrawing" xmlns:wp="http://schemas.openxmlformats.org/drawingml/2006/wordprocessingDrawing" xmlns:w10="urn:schemas-microsoft-com:office:word" xmlns:w="http://schemas.openxmlformats.org/wordprocessingml/2006/main" xmlns:w14="http://schemas.microsoft.com/office/word/2010/wordml" xmlns:w15="http://schemas.microsoft.com/office/word/2012/wordml" xmlns:w16cid="http://schemas.microsoft.com/office/word/2016/wordml/cid" xmlns:w16se="http://schemas.microsoft.com/office/word/2015/wordml/symex" xmlns:wpg="http://schemas.microsoft.com/office/word/2010/wordprocessingGroup" xmlns:wpi="http://schemas.microsoft.com/office/word/2010/wordprocessingInk" xmlns:wne="http://schemas.microsoft.com/office/word/2006/wordml" xmlns:wps="http://schemas.microsoft.com/office/word/2010/wordprocessingShape" mc:Ignorable="w14 w15 w16se w16cid wp14">
+  <w:endnote w:type="separator" w:id="-1">
+    <w:p>
+      <w:pPr>
+        <w:spacing w:after="0"/>
+      </w:pPr>
+      <w:r>
+        <w:separator/>
+      </w:r>
+    </w:p>
+  </w:endnote>
+  <w:endnote w:type="continuationSeparator" w:id="0">
+    <w:p>
+      <w:pPr>
+        <w:spacing w:after="0"/>
+      </w:pPr>
+      <w:r>
+        <w:continuationSeparator/>
+      </w:r>
+    </w:p>
+  </w:endnote>
+</w:endnotes>
+</file>
+
 <file path=word/footnotes.xml><?xml version="1.0" encoding="utf-8"?>
-<w:footnotes xmlns:w="http://schemas.openxmlformats.org/wordprocessingml/2006/main" xmlns:m="http://schemas.openxmlformats.org/officeDocument/2006/math" xmlns:r="http://schemas.openxmlformats.org/officeDocument/2006/relationships" xmlns:o="urn:schemas-microsoft-com:office:office" xmlns:v="urn:schemas-microsoft-com:vml" xmlns:w10="urn:schemas-microsoft-com:office:word" xmlns:a="http://schemas.openxmlformats.org/drawingml/2006/main" xmlns:pic="http://schemas.openxmlformats.org/drawingml/2006/picture" xmlns:wp="http://schemas.openxmlformats.org/drawingml/2006/wordprocessingDrawing">
+<w:footnotes xmlns:wpc="http://schemas.microsoft.com/office/word/2010/wordprocessingCanvas" xmlns:cx="http://schemas.microsoft.com/office/drawing/2014/chartex" xmlns:cx1="http://schemas.microsoft.com/office/drawing/2015/9/8/chartex" xmlns:cx2="http://schemas.microsoft.com/office/drawing/2015/10/21/chartex" xmlns:cx3="http://schemas.microsoft.com/office/drawing/2016/5/9/chartex" xmlns:cx4="http://schemas.microsoft.com/office/drawing/2016/5/10/chartex" xmlns:cx5="http://schemas.microsoft.com/office/drawing/2016/5/11/chartex" xmlns:cx6="http://schemas.microsoft.com/office/drawing/2016/5/12/chartex" xmlns:cx7="http://schemas.microsoft.com/office/drawing/2016/5/13/chartex" xmlns:cx8="http://schemas.microsoft.com/office/drawing/2016/5/14/chartex" xmlns:mc="http://schemas.openxmlformats.org/markup-compatibility/2006" xmlns:aink="http://schemas.microsoft.com/office/drawing/2016/ink" xmlns:am3d="http://schemas.microsoft.com/office/drawing/2017/model3d" xmlns:o="urn:schemas-microsoft-com:office:office" xmlns:r="http://schemas.openxmlformats.org/officeDocument/2006/relationships" xmlns:m="http://schemas.openxmlformats.org/officeDocument/2006/math" xmlns:v="urn:schemas-microsoft-com:vml" xmlns:wp14="http://schemas.microsoft.com/office/word/2010/wordprocessingDrawing" xmlns:wp="http://schemas.openxmlformats.org/drawingml/2006/wordprocessingDrawing" xmlns:w10="urn:schemas-microsoft-com:office:word" xmlns:w="http://schemas.openxmlformats.org/wordprocessingml/2006/main" xmlns:w14="http://schemas.microsoft.com/office/word/2010/wordml" xmlns:w15="http://schemas.microsoft.com/office/word/2012/wordml" xmlns:w16cid="http://schemas.microsoft.com/office/word/2016/wordml/cid" xmlns:w16se="http://schemas.microsoft.com/office/word/2015/wordml/symex" xmlns:wpg="http://schemas.microsoft.com/office/word/2010/wordprocessingGroup" xmlns:wpi="http://schemas.microsoft.com/office/word/2010/wordprocessingInk" xmlns:wne="http://schemas.microsoft.com/office/word/2006/wordml" xmlns:wps="http://schemas.microsoft.com/office/word/2010/wordprocessingShape" mc:Ignorable="w14 w15 w16se w16cid wp14">
+  <w:footnote w:type="separator" w:id="-1">
+    <w:p>
+      <w:r>
+        <w:separator/>
+      </w:r>
+    </w:p>
+  </w:footnote>
   <w:footnote w:type="continuationSeparator" w:id="0">
     <w:p>
       <w:r>
@@ -73,21 +137,15 @@
       </w:r>
     </w:p>
   </w:footnote>
-  <w:footnote w:type="separator" w:id="-1">
-    <w:p>
-      <w:r>
-        <w:separator/>
-      </w:r>
-    </w:p>
-  </w:footnote>
 </w:footnotes>
 </file>
 
 <file path=word/numbering.xml><?xml version="1.0" encoding="utf-8"?>
-<w:numbering xmlns:w="http://schemas.openxmlformats.org/wordprocessingml/2006/main">
-  <w:abstractNum w:abstractNumId="990">
-    <w:nsid w:val="2c1ae401"/>
+<w:numbering xmlns:wpc="http://schemas.microsoft.com/office/word/2010/wordprocessingCanvas" xmlns:cx="http://schemas.microsoft.com/office/drawing/2014/chartex" xmlns:cx1="http://schemas.microsoft.com/office/drawing/2015/9/8/chartex" xmlns:cx2="http://schemas.microsoft.com/office/drawing/2015/10/21/chartex" xmlns:cx3="http://schemas.microsoft.com/office/drawing/2016/5/9/chartex" xmlns:cx4="http://schemas.microsoft.com/office/drawing/2016/5/10/chartex" xmlns:cx5="http://schemas.microsoft.com/office/drawing/2016/5/11/chartex" xmlns:cx6="http://schemas.microsoft.com/office/drawing/2016/5/12/chartex" xmlns:cx7="http://schemas.microsoft.com/office/drawing/2016/5/13/chartex" xmlns:cx8="http://schemas.microsoft.com/office/drawing/2016/5/14/chartex" xmlns:mc="http://schemas.openxmlformats.org/markup-compatibility/2006" xmlns:aink="http://schemas.microsoft.com/office/drawing/2016/ink" xmlns:am3d="http://schemas.microsoft.com/office/drawing/2017/model3d" xmlns:o="urn:schemas-microsoft-com:office:office" xmlns:r="http://schemas.openxmlformats.org/officeDocument/2006/relationships" xmlns:m="http://schemas.openxmlformats.org/officeDocument/2006/math" xmlns:v="urn:schemas-microsoft-com:vml" xmlns:wp14="http://schemas.microsoft.com/office/word/2010/wordprocessingDrawing" xmlns:wp="http://schemas.openxmlformats.org/drawingml/2006/wordprocessingDrawing" xmlns:w10="urn:schemas-microsoft-com:office:word" xmlns:w="http://schemas.openxmlformats.org/wordprocessingml/2006/main" xmlns:w14="http://schemas.microsoft.com/office/word/2010/wordml" xmlns:w15="http://schemas.microsoft.com/office/word/2012/wordml" xmlns:w16cid="http://schemas.microsoft.com/office/word/2016/wordml/cid" xmlns:w16se="http://schemas.microsoft.com/office/word/2015/wordml/symex" xmlns:wpg="http://schemas.microsoft.com/office/word/2010/wordprocessingGroup" xmlns:wpi="http://schemas.microsoft.com/office/word/2010/wordprocessingInk" xmlns:wne="http://schemas.microsoft.com/office/word/2006/wordml" xmlns:wps="http://schemas.microsoft.com/office/word/2010/wordprocessingShape" mc:Ignorable="w14 w15 w16se w16cid wp14">
+  <w:abstractNum w:abstractNumId="0" w15:restartNumberingAfterBreak="0">
+    <w:nsid w:val="2C1AE401"/>
     <w:multiLevelType w:val="multilevel"/>
+    <w:tmpl w:val="6D76DC48"/>
     <w:lvl w:ilvl="0">
       <w:numFmt w:val="bullet"/>
       <w:lvlText w:val=" "/>
@@ -188,14 +246,22 @@
       </w:pPr>
     </w:lvl>
   </w:abstractNum>
-  <w:num w:numId="1000">
-    <w:abstractNumId w:val="990"/>
+  <w:num w:numId="1">
+    <w:abstractNumId w:val="0"/>
   </w:num>
 </w:numbering>
 </file>
 
+<file path=word/people.xml><?xml version="1.0" encoding="utf-8"?>
+<w15:people xmlns:wpc="http://schemas.microsoft.com/office/word/2010/wordprocessingCanvas" xmlns:cx="http://schemas.microsoft.com/office/drawing/2014/chartex" xmlns:cx1="http://schemas.microsoft.com/office/drawing/2015/9/8/chartex" xmlns:cx2="http://schemas.microsoft.com/office/drawing/2015/10/21/chartex" xmlns:cx3="http://schemas.microsoft.com/office/drawing/2016/5/9/chartex" xmlns:cx4="http://schemas.microsoft.com/office/drawing/2016/5/10/chartex" xmlns:cx5="http://schemas.microsoft.com/office/drawing/2016/5/11/chartex" xmlns:cx6="http://schemas.microsoft.com/office/drawing/2016/5/12/chartex" xmlns:cx7="http://schemas.microsoft.com/office/drawing/2016/5/13/chartex" xmlns:cx8="http://schemas.microsoft.com/office/drawing/2016/5/14/chartex" xmlns:mc="http://schemas.openxmlformats.org/markup-compatibility/2006" xmlns:aink="http://schemas.microsoft.com/office/drawing/2016/ink" xmlns:am3d="http://schemas.microsoft.com/office/drawing/2017/model3d" xmlns:o="urn:schemas-microsoft-com:office:office" xmlns:r="http://schemas.openxmlformats.org/officeDocument/2006/relationships" xmlns:m="http://schemas.openxmlformats.org/officeDocument/2006/math" xmlns:v="urn:schemas-microsoft-com:vml" xmlns:wp14="http://schemas.microsoft.com/office/word/2010/wordprocessingDrawing" xmlns:wp="http://schemas.openxmlformats.org/drawingml/2006/wordprocessingDrawing" xmlns:w10="urn:schemas-microsoft-com:office:word" xmlns:w="http://schemas.openxmlformats.org/wordprocessingml/2006/main" xmlns:w14="http://schemas.microsoft.com/office/word/2010/wordml" xmlns:w15="http://schemas.microsoft.com/office/word/2012/wordml" xmlns:w16cid="http://schemas.microsoft.com/office/word/2016/wordml/cid" xmlns:w16se="http://schemas.microsoft.com/office/word/2015/wordml/symex" xmlns:wpg="http://schemas.microsoft.com/office/word/2010/wordprocessingGroup" xmlns:wpi="http://schemas.microsoft.com/office/word/2010/wordprocessingInk" xmlns:wne="http://schemas.microsoft.com/office/word/2006/wordml" xmlns:wps="http://schemas.microsoft.com/office/word/2010/wordprocessingShape" mc:Ignorable="w14 w15 w16se w16cid wp14">
+  <w15:person w15:author="Jeremy Amin">
+    <w15:presenceInfo w15:providerId="AD" w15:userId="S::jeremy.amin@students.mq.edu.au::ba332741-f556-4f8f-aa13-4eceffc2b5bb"/>
+  </w15:person>
+</w15:people>
+</file>
+
 <file path=word/styles.xml><?xml version="1.0" encoding="utf-8"?>
-<w:styles xmlns:r="http://schemas.openxmlformats.org/officeDocument/2006/relationships" xmlns:w="http://schemas.openxmlformats.org/wordprocessingml/2006/main">
+<w:styles xmlns:mc="http://schemas.openxmlformats.org/markup-compatibility/2006" xmlns:r="http://schemas.openxmlformats.org/officeDocument/2006/relationships" xmlns:w="http://schemas.openxmlformats.org/wordprocessingml/2006/main" xmlns:w14="http://schemas.microsoft.com/office/word/2010/wordml" xmlns:w15="http://schemas.microsoft.com/office/word/2012/wordml" xmlns:w16cid="http://schemas.microsoft.com/office/word/2016/wordml/cid" xmlns:w16se="http://schemas.microsoft.com/office/word/2015/wordml/symex" mc:Ignorable="w14 w15 w16se w16cid">
   <w:docDefaults>
     <w:rPrDefault>
       <w:rPr>
@@ -211,115 +277,343 @@
       </w:pPr>
     </w:pPrDefault>
   </w:docDefaults>
-  <w:latentStyles w:defLockedState="0" w:defUIPriority="0" w:defSemiHidden="0" w:defUnhideWhenUsed="0" w:defQFormat="0" w:count="276"/>
+  <w:latentStyles w:defLockedState="0" w:defUIPriority="0" w:defSemiHidden="0" w:defUnhideWhenUsed="0" w:defQFormat="0" w:count="376">
+    <w:lsdException w:name="heading 5" w:semiHidden="1" w:unhideWhenUsed="1"/>
+    <w:lsdException w:name="index 2" w:semiHidden="1" w:unhideWhenUsed="1"/>
+    <w:lsdException w:name="index 3" w:semiHidden="1" w:unhideWhenUsed="1"/>
+    <w:lsdException w:name="index 4" w:semiHidden="1" w:unhideWhenUsed="1"/>
+    <w:lsdException w:name="index 5" w:semiHidden="1" w:unhideWhenUsed="1"/>
+    <w:lsdException w:name="index 6" w:semiHidden="1" w:unhideWhenUsed="1"/>
+    <w:lsdException w:name="index 7" w:semiHidden="1" w:unhideWhenUsed="1"/>
+    <w:lsdException w:name="index 8" w:semiHidden="1" w:unhideWhenUsed="1"/>
+    <w:lsdException w:name="index 9" w:semiHidden="1" w:unhideWhenUsed="1"/>
+    <w:lsdException w:name="toc 1" w:semiHidden="1" w:unhideWhenUsed="1"/>
+    <w:lsdException w:name="toc 2" w:semiHidden="1" w:unhideWhenUsed="1"/>
+    <w:lsdException w:name="toc 3" w:semiHidden="1" w:unhideWhenUsed="1"/>
+    <w:lsdException w:name="toc 4" w:semiHidden="1" w:unhideWhenUsed="1"/>
+    <w:lsdException w:name="toc 5" w:semiHidden="1" w:unhideWhenUsed="1"/>
+    <w:lsdException w:name="toc 6" w:semiHidden="1" w:unhideWhenUsed="1"/>
+    <w:lsdException w:name="toc 7" w:semiHidden="1" w:unhideWhenUsed="1"/>
+    <w:lsdException w:name="toc 8" w:semiHidden="1" w:unhideWhenUsed="1"/>
+    <w:lsdException w:name="toc 9" w:semiHidden="1" w:unhideWhenUsed="1"/>
+    <w:lsdException w:name="Normal Indent" w:semiHidden="1" w:unhideWhenUsed="1"/>
+    <w:lsdException w:name="footnote text" w:semiHidden="1" w:unhideWhenUsed="1"/>
+    <w:lsdException w:name="annotation text" w:semiHidden="1" w:unhideWhenUsed="1"/>
+    <w:lsdException w:name="header" w:semiHidden="1" w:unhideWhenUsed="1"/>
+    <w:lsdException w:name="footer" w:semiHidden="1" w:unhideWhenUsed="1"/>
+    <w:lsdException w:name="index heading" w:semiHidden="1" w:unhideWhenUsed="1"/>
+    <w:lsdException w:name="caption" w:semiHidden="1" w:unhideWhenUsed="1"/>
+    <w:lsdException w:name="table of figures" w:semiHidden="1" w:unhideWhenUsed="1"/>
+    <w:lsdException w:name="envelope address" w:semiHidden="1" w:unhideWhenUsed="1"/>
+    <w:lsdException w:name="envelope return" w:semiHidden="1" w:unhideWhenUsed="1"/>
+    <w:lsdException w:name="footnote reference" w:semiHidden="1" w:unhideWhenUsed="1"/>
+    <w:lsdException w:name="annotation reference" w:semiHidden="1" w:unhideWhenUsed="1"/>
+    <w:lsdException w:name="line number" w:semiHidden="1" w:unhideWhenUsed="1"/>
+    <w:lsdException w:name="page number" w:semiHidden="1" w:unhideWhenUsed="1"/>
+    <w:lsdException w:name="endnote reference" w:semiHidden="1" w:unhideWhenUsed="1"/>
+    <w:lsdException w:name="endnote text" w:semiHidden="1" w:unhideWhenUsed="1"/>
+    <w:lsdException w:name="table of authorities" w:semiHidden="1" w:unhideWhenUsed="1"/>
+    <w:lsdException w:name="macro" w:semiHidden="1" w:unhideWhenUsed="1"/>
+    <w:lsdException w:name="toa heading" w:semiHidden="1" w:unhideWhenUsed="1"/>
+    <w:lsdException w:name="List" w:semiHidden="1" w:unhideWhenUsed="1"/>
+    <w:lsdException w:name="List Bullet" w:semiHidden="1" w:unhideWhenUsed="1"/>
+    <w:lsdException w:name="List Number" w:semiHidden="1" w:unhideWhenUsed="1"/>
+    <w:lsdException w:name="List 2" w:semiHidden="1" w:unhideWhenUsed="1"/>
+    <w:lsdException w:name="List 3" w:semiHidden="1" w:unhideWhenUsed="1"/>
+    <w:lsdException w:name="List 4" w:semiHidden="1" w:unhideWhenUsed="1"/>
+    <w:lsdException w:name="List Bullet 2" w:semiHidden="1" w:unhideWhenUsed="1"/>
+    <w:lsdException w:name="List Bullet 3" w:semiHidden="1" w:unhideWhenUsed="1"/>
+    <w:lsdException w:name="List Number 2" w:semiHidden="1" w:unhideWhenUsed="1"/>
+    <w:lsdException w:name="List Number 3" w:semiHidden="1" w:unhideWhenUsed="1"/>
+    <w:lsdException w:name="List Number 4" w:semiHidden="1" w:unhideWhenUsed="1"/>
+    <w:lsdException w:name="List Number 5" w:semiHidden="1" w:unhideWhenUsed="1"/>
+    <w:lsdException w:name="Closing" w:semiHidden="1" w:unhideWhenUsed="1"/>
+    <w:lsdException w:name="Signature" w:semiHidden="1" w:unhideWhenUsed="1"/>
+    <w:lsdException w:name="Default Paragraph Font" w:semiHidden="1" w:unhideWhenUsed="1"/>
+    <w:lsdException w:name="Body Text" w:semiHidden="1" w:unhideWhenUsed="1"/>
+    <w:lsdException w:name="Body Text Indent" w:semiHidden="1" w:unhideWhenUsed="1"/>
+    <w:lsdException w:name="List Continue" w:semiHidden="1" w:unhideWhenUsed="1"/>
+    <w:lsdException w:name="List Continue 2" w:semiHidden="1" w:unhideWhenUsed="1"/>
+    <w:lsdException w:name="List Continue 3" w:semiHidden="1" w:unhideWhenUsed="1"/>
+    <w:lsdException w:name="List Continue 4" w:semiHidden="1" w:unhideWhenUsed="1"/>
+    <w:lsdException w:name="List Continue 5" w:semiHidden="1" w:unhideWhenUsed="1"/>
+    <w:lsdException w:name="Message Header" w:semiHidden="1" w:unhideWhenUsed="1"/>
+    <w:lsdException w:name="Salutation" w:semiHidden="1" w:unhideWhenUsed="1"/>
+    <w:lsdException w:name="Date" w:semiHidden="1" w:unhideWhenUsed="1"/>
+    <w:lsdException w:name="Body Text First Indent" w:semiHidden="1" w:unhideWhenUsed="1"/>
+    <w:lsdException w:name="Body Text Indent 2" w:semiHidden="1" w:unhideWhenUsed="1"/>
+    <w:lsdException w:name="Body Text Indent 3" w:semiHidden="1" w:unhideWhenUsed="1"/>
+    <w:lsdException w:name="Block Text" w:semiHidden="1" w:unhideWhenUsed="1"/>
+    <w:lsdException w:name="Hyperlink" w:semiHidden="1" w:unhideWhenUsed="1"/>
+    <w:lsdException w:name="FollowedHyperlink" w:semiHidden="1" w:unhideWhenUsed="1"/>
+    <w:lsdException w:name="Document Map" w:semiHidden="1" w:unhideWhenUsed="1"/>
+    <w:lsdException w:name="Plain Text" w:semiHidden="1" w:unhideWhenUsed="1"/>
+    <w:lsdException w:name="E-mail Signature" w:semiHidden="1" w:unhideWhenUsed="1"/>
+    <w:lsdException w:name="HTML Top of Form" w:semiHidden="1" w:unhideWhenUsed="1"/>
+    <w:lsdException w:name="HTML Bottom of Form" w:semiHidden="1" w:unhideWhenUsed="1"/>
+    <w:lsdException w:name="Normal (Web)" w:semiHidden="1" w:unhideWhenUsed="1"/>
+    <w:lsdException w:name="HTML Acronym" w:semiHidden="1" w:unhideWhenUsed="1"/>
+    <w:lsdException w:name="HTML Address" w:semiHidden="1" w:unhideWhenUsed="1"/>
+    <w:lsdException w:name="HTML Cite" w:semiHidden="1" w:unhideWhenUsed="1"/>
+    <w:lsdException w:name="HTML Code" w:semiHidden="1" w:unhideWhenUsed="1"/>
+    <w:lsdException w:name="HTML Definition" w:semiHidden="1" w:unhideWhenUsed="1"/>
+    <w:lsdException w:name="HTML Keyboard" w:semiHidden="1" w:unhideWhenUsed="1"/>
+    <w:lsdException w:name="HTML Preformatted" w:semiHidden="1" w:unhideWhenUsed="1"/>
+    <w:lsdException w:name="HTML Sample" w:semiHidden="1" w:unhideWhenUsed="1"/>
+    <w:lsdException w:name="HTML Typewriter" w:semiHidden="1" w:unhideWhenUsed="1"/>
+    <w:lsdException w:name="HTML Variable" w:semiHidden="1" w:unhideWhenUsed="1"/>
+    <w:lsdException w:name="Normal Table" w:semiHidden="1" w:unhideWhenUsed="1"/>
+    <w:lsdException w:name="annotation subject" w:semiHidden="1" w:unhideWhenUsed="1"/>
+    <w:lsdException w:name="No List" w:semiHidden="1" w:unhideWhenUsed="1"/>
+    <w:lsdException w:name="Outline List 1" w:semiHidden="1" w:unhideWhenUsed="1"/>
+    <w:lsdException w:name="Outline List 2" w:semiHidden="1" w:unhideWhenUsed="1"/>
+    <w:lsdException w:name="Outline List 3" w:semiHidden="1" w:unhideWhenUsed="1"/>
+    <w:lsdException w:name="Table Simple 1" w:semiHidden="1" w:unhideWhenUsed="1"/>
+    <w:lsdException w:name="Table Simple 2" w:semiHidden="1" w:unhideWhenUsed="1"/>
+    <w:lsdException w:name="Table Simple 3" w:semiHidden="1" w:unhideWhenUsed="1"/>
+    <w:lsdException w:name="Table Classic 1" w:semiHidden="1" w:unhideWhenUsed="1"/>
+    <w:lsdException w:name="Table Classic 2" w:semiHidden="1" w:unhideWhenUsed="1"/>
+    <w:lsdException w:name="Table Classic 3" w:semiHidden="1" w:unhideWhenUsed="1"/>
+    <w:lsdException w:name="Table Classic 4" w:semiHidden="1" w:unhideWhenUsed="1"/>
+    <w:lsdException w:name="Table Colorful 1" w:semiHidden="1" w:unhideWhenUsed="1"/>
+    <w:lsdException w:name="Table Colorful 2" w:semiHidden="1" w:unhideWhenUsed="1"/>
+    <w:lsdException w:name="Table Colorful 3" w:semiHidden="1" w:unhideWhenUsed="1"/>
+    <w:lsdException w:name="Table Columns 1" w:semiHidden="1" w:unhideWhenUsed="1"/>
+    <w:lsdException w:name="Table Columns 2" w:semiHidden="1" w:unhideWhenUsed="1"/>
+    <w:lsdException w:name="Table Columns 3" w:semiHidden="1" w:unhideWhenUsed="1"/>
+    <w:lsdException w:name="Table Columns 4" w:semiHidden="1" w:unhideWhenUsed="1"/>
+    <w:lsdException w:name="Table Columns 5" w:semiHidden="1" w:unhideWhenUsed="1"/>
+    <w:lsdException w:name="Table Grid 1" w:semiHidden="1" w:unhideWhenUsed="1"/>
+    <w:lsdException w:name="Table Grid 2" w:semiHidden="1" w:unhideWhenUsed="1"/>
+    <w:lsdException w:name="Table Grid 3" w:semiHidden="1" w:unhideWhenUsed="1"/>
+    <w:lsdException w:name="Table Grid 4" w:semiHidden="1" w:unhideWhenUsed="1"/>
+    <w:lsdException w:name="Table Grid 5" w:semiHidden="1" w:unhideWhenUsed="1"/>
+    <w:lsdException w:name="Table Grid 6" w:semiHidden="1" w:unhideWhenUsed="1"/>
+    <w:lsdException w:name="Table Grid 7" w:semiHidden="1" w:unhideWhenUsed="1"/>
+    <w:lsdException w:name="Table Grid 8" w:semiHidden="1" w:unhideWhenUsed="1"/>
+    <w:lsdException w:name="Table List 1" w:semiHidden="1" w:unhideWhenUsed="1"/>
+    <w:lsdException w:name="Table List 2" w:semiHidden="1" w:unhideWhenUsed="1"/>
+    <w:lsdException w:name="Table List 3" w:semiHidden="1" w:unhideWhenUsed="1"/>
+    <w:lsdException w:name="Table List 4" w:semiHidden="1" w:unhideWhenUsed="1"/>
+    <w:lsdException w:name="Table List 5" w:semiHidden="1" w:unhideWhenUsed="1"/>
+    <w:lsdException w:name="Table List 6" w:semiHidden="1" w:unhideWhenUsed="1"/>
+    <w:lsdException w:name="Table List 7" w:semiHidden="1" w:unhideWhenUsed="1"/>
+    <w:lsdException w:name="Table List 8" w:semiHidden="1" w:unhideWhenUsed="1"/>
+    <w:lsdException w:name="Table 3D effects 1" w:semiHidden="1" w:unhideWhenUsed="1"/>
+    <w:lsdException w:name="Table 3D effects 2" w:semiHidden="1" w:unhideWhenUsed="1"/>
+    <w:lsdException w:name="Table 3D effects 3" w:semiHidden="1" w:unhideWhenUsed="1"/>
+    <w:lsdException w:name="Table Contemporary" w:semiHidden="1" w:unhideWhenUsed="1"/>
+    <w:lsdException w:name="Table Elegant" w:semiHidden="1" w:unhideWhenUsed="1"/>
+    <w:lsdException w:name="Table Professional" w:semiHidden="1" w:unhideWhenUsed="1"/>
+    <w:lsdException w:name="Table Subtle 1" w:semiHidden="1" w:unhideWhenUsed="1"/>
+    <w:lsdException w:name="Table Subtle 2" w:semiHidden="1" w:unhideWhenUsed="1"/>
+    <w:lsdException w:name="Table Web 1" w:semiHidden="1" w:unhideWhenUsed="1"/>
+    <w:lsdException w:name="Table Web 2" w:semiHidden="1" w:unhideWhenUsed="1"/>
+    <w:lsdException w:name="Table Web 3" w:semiHidden="1" w:unhideWhenUsed="1"/>
+    <w:lsdException w:name="Balloon Text" w:semiHidden="1" w:unhideWhenUsed="1"/>
+    <w:lsdException w:name="Table Theme" w:semiHidden="1" w:unhideWhenUsed="1"/>
+    <w:lsdException w:name="Placeholder Text" w:semiHidden="1"/>
+    <w:lsdException w:name="Light Shading"/>
+    <w:lsdException w:name="Light List"/>
+    <w:lsdException w:name="Medium Grid 3"/>
+    <w:lsdException w:name="Dark List"/>
+    <w:lsdException w:name="Colorful Shading"/>
+    <w:lsdException w:name="Colorful List"/>
+    <w:lsdException w:name="Colorful Grid"/>
+    <w:lsdException w:name="Light Shading Accent 1"/>
+    <w:lsdException w:name="Light List Accent 1"/>
+    <w:lsdException w:name="Light Grid Accent 1"/>
+    <w:lsdException w:name="Medium Shading 1 Accent 1"/>
+    <w:lsdException w:name="Medium Shading 2 Accent 1"/>
+    <w:lsdException w:name="Medium List 1 Accent 1"/>
+    <w:lsdException w:name="Revision" w:semiHidden="1"/>
+    <w:lsdException w:name="Medium List 2 Accent 1"/>
+    <w:lsdException w:name="Medium Grid 1 Accent 1"/>
+    <w:lsdException w:name="Medium Grid 2 Accent 1"/>
+    <w:lsdException w:name="Medium Grid 3 Accent 1"/>
+    <w:lsdException w:name="Dark List Accent 1"/>
+    <w:lsdException w:name="Colorful Shading Accent 1"/>
+    <w:lsdException w:name="Colorful List Accent 1"/>
+    <w:lsdException w:name="Colorful Grid Accent 1"/>
+    <w:lsdException w:name="Light Shading Accent 2"/>
+    <w:lsdException w:name="Light List Accent 2"/>
+    <w:lsdException w:name="Light Grid Accent 2"/>
+    <w:lsdException w:name="Medium Shading 1 Accent 2"/>
+    <w:lsdException w:name="Medium Shading 2 Accent 2"/>
+    <w:lsdException w:name="Medium List 1 Accent 2"/>
+    <w:lsdException w:name="Medium List 2 Accent 2"/>
+    <w:lsdException w:name="Medium Grid 1 Accent 2"/>
+    <w:lsdException w:name="Medium Grid 2 Accent 2"/>
+    <w:lsdException w:name="Medium Grid 3 Accent 2"/>
+    <w:lsdException w:name="Dark List Accent 2"/>
+    <w:lsdException w:name="Colorful Shading Accent 2"/>
+    <w:lsdException w:name="Colorful List Accent 2"/>
+    <w:lsdException w:name="Colorful Grid Accent 2"/>
+    <w:lsdException w:name="Light Shading Accent 3"/>
+    <w:lsdException w:name="Light List Accent 3"/>
+    <w:lsdException w:name="Light Grid Accent 3"/>
+    <w:lsdException w:name="Medium Shading 1 Accent 3"/>
+    <w:lsdException w:name="Medium Shading 2 Accent 3"/>
+    <w:lsdException w:name="Medium List 1 Accent 3"/>
+    <w:lsdException w:name="Medium List 2 Accent 3"/>
+    <w:lsdException w:name="Medium Grid 1 Accent 3"/>
+    <w:lsdException w:name="Medium Grid 2 Accent 3"/>
+    <w:lsdException w:name="Medium Grid 3 Accent 3"/>
+    <w:lsdException w:name="Dark List Accent 3"/>
+    <w:lsdException w:name="Colorful Shading Accent 3"/>
+    <w:lsdException w:name="Colorful List Accent 3"/>
+    <w:lsdException w:name="Colorful Grid Accent 3"/>
+    <w:lsdException w:name="Light Shading Accent 4"/>
+    <w:lsdException w:name="Light List Accent 4"/>
+    <w:lsdException w:name="Light Grid Accent 4"/>
+    <w:lsdException w:name="Medium Shading 1 Accent 4"/>
+    <w:lsdException w:name="Medium Shading 2 Accent 4"/>
+    <w:lsdException w:name="Medium List 1 Accent 4"/>
+    <w:lsdException w:name="Medium List 2 Accent 4"/>
+    <w:lsdException w:name="Medium Grid 1 Accent 4"/>
+    <w:lsdException w:name="Medium Grid 2 Accent 4"/>
+    <w:lsdException w:name="Medium Grid 3 Accent 4"/>
+    <w:lsdException w:name="Dark List Accent 4"/>
+    <w:lsdException w:name="Colorful Shading Accent 4"/>
+    <w:lsdException w:name="Colorful List Accent 4"/>
+    <w:lsdException w:name="Colorful Grid Accent 4"/>
+    <w:lsdException w:name="Light Shading Accent 5"/>
+    <w:lsdException w:name="Light List Accent 5"/>
+    <w:lsdException w:name="Light Grid Accent 5"/>
+    <w:lsdException w:name="Medium Shading 1 Accent 5"/>
+    <w:lsdException w:name="Medium Shading 2 Accent 5"/>
+    <w:lsdException w:name="Medium List 1 Accent 5"/>
+    <w:lsdException w:name="Medium List 2 Accent 5"/>
+    <w:lsdException w:name="Medium Grid 1 Accent 5"/>
+    <w:lsdException w:name="Medium Grid 2 Accent 5"/>
+    <w:lsdException w:name="Medium Grid 3 Accent 5"/>
+    <w:lsdException w:name="Dark List Accent 5"/>
+    <w:lsdException w:name="Colorful Shading Accent 5"/>
+    <w:lsdException w:name="Colorful List Accent 5"/>
+    <w:lsdException w:name="Colorful Grid Accent 5"/>
+    <w:lsdException w:name="Light Shading Accent 6"/>
+    <w:lsdException w:name="Light List Accent 6"/>
+    <w:lsdException w:name="Light Grid Accent 6"/>
+    <w:lsdException w:name="Medium Shading 1 Accent 6"/>
+    <w:lsdException w:name="Medium Shading 2 Accent 6"/>
+    <w:lsdException w:name="Medium List 1 Accent 6"/>
+    <w:lsdException w:name="Medium List 2 Accent 6"/>
+    <w:lsdException w:name="Medium Grid 1 Accent 6"/>
+    <w:lsdException w:name="Medium Grid 2 Accent 6"/>
+    <w:lsdException w:name="Medium Grid 3 Accent 6"/>
+    <w:lsdException w:name="Dark List Accent 6"/>
+    <w:lsdException w:name="Colorful Shading Accent 6"/>
+    <w:lsdException w:name="Colorful List Accent 6"/>
+    <w:lsdException w:name="Colorful Grid Accent 6"/>
+    <w:lsdException w:name="Bibliography" w:semiHidden="1" w:unhideWhenUsed="1"/>
+    <w:lsdException w:name="TOC Heading" w:semiHidden="1" w:unhideWhenUsed="1"/>
+    <w:lsdException w:name="Grid Table 4" w:uiPriority="49"/>
+    <w:lsdException w:name="Grid Table 5 Dark" w:uiPriority="50"/>
+    <w:lsdException w:name="Grid Table 6 Colorful" w:uiPriority="51"/>
+    <w:lsdException w:name="Grid Table 7 Colorful" w:uiPriority="52"/>
+    <w:lsdException w:name="Grid Table 1 Light Accent 1" w:uiPriority="46"/>
+    <w:lsdException w:name="Grid Table 2 Accent 1" w:uiPriority="47"/>
+    <w:lsdException w:name="Grid Table 3 Accent 1" w:uiPriority="48"/>
+    <w:lsdException w:name="Grid Table 4 Accent 1" w:uiPriority="49"/>
+    <w:lsdException w:name="Grid Table 5 Dark Accent 1" w:uiPriority="50"/>
+    <w:lsdException w:name="Grid Table 6 Colorful Accent 1" w:uiPriority="51"/>
+    <w:lsdException w:name="Grid Table 7 Colorful Accent 1" w:uiPriority="52"/>
+    <w:lsdException w:name="Grid Table 1 Light Accent 2" w:uiPriority="46"/>
+    <w:lsdException w:name="Grid Table 2 Accent 2" w:uiPriority="47"/>
+    <w:lsdException w:name="Grid Table 3 Accent 2" w:uiPriority="48"/>
+    <w:lsdException w:name="Grid Table 4 Accent 2" w:uiPriority="49"/>
+    <w:lsdException w:name="Grid Table 5 Dark Accent 2" w:uiPriority="50"/>
+    <w:lsdException w:name="Grid Table 6 Colorful Accent 2" w:uiPriority="51"/>
+    <w:lsdException w:name="Grid Table 7 Colorful Accent 2" w:uiPriority="52"/>
+    <w:lsdException w:name="Grid Table 1 Light Accent 3" w:uiPriority="46"/>
+    <w:lsdException w:name="Grid Table 2 Accent 3" w:uiPriority="47"/>
+    <w:lsdException w:name="Grid Table 3 Accent 3" w:uiPriority="48"/>
+    <w:lsdException w:name="Grid Table 4 Accent 3" w:uiPriority="49"/>
+    <w:lsdException w:name="Grid Table 5 Dark Accent 3" w:uiPriority="50"/>
+    <w:lsdException w:name="Grid Table 6 Colorful Accent 3" w:uiPriority="51"/>
+    <w:lsdException w:name="Grid Table 7 Colorful Accent 3" w:uiPriority="52"/>
+    <w:lsdException w:name="Grid Table 1 Light Accent 4" w:uiPriority="46"/>
+    <w:lsdException w:name="Grid Table 2 Accent 4" w:uiPriority="47"/>
+    <w:lsdException w:name="Grid Table 3 Accent 4" w:uiPriority="48"/>
+    <w:lsdException w:name="Grid Table 4 Accent 4" w:uiPriority="49"/>
+    <w:lsdException w:name="Grid Table 5 Dark Accent 4" w:uiPriority="50"/>
+    <w:lsdException w:name="Grid Table 6 Colorful Accent 4" w:uiPriority="51"/>
+    <w:lsdException w:name="Grid Table 7 Colorful Accent 4" w:uiPriority="52"/>
+    <w:lsdException w:name="Grid Table 1 Light Accent 5" w:uiPriority="46"/>
+    <w:lsdException w:name="Grid Table 2 Accent 5" w:uiPriority="47"/>
+    <w:lsdException w:name="Grid Table 3 Accent 5" w:uiPriority="48"/>
+    <w:lsdException w:name="Grid Table 4 Accent 5" w:uiPriority="49"/>
+    <w:lsdException w:name="Grid Table 5 Dark Accent 5" w:uiPriority="50"/>
+    <w:lsdException w:name="Grid Table 6 Colorful Accent 5" w:uiPriority="51"/>
+    <w:lsdException w:name="Grid Table 7 Colorful Accent 5" w:uiPriority="52"/>
+    <w:lsdException w:name="Grid Table 1 Light Accent 6" w:uiPriority="46"/>
+    <w:lsdException w:name="Grid Table 2 Accent 6" w:uiPriority="47"/>
+    <w:lsdException w:name="Grid Table 3 Accent 6" w:uiPriority="48"/>
+    <w:lsdException w:name="Grid Table 4 Accent 6" w:uiPriority="49"/>
+    <w:lsdException w:name="Grid Table 5 Dark Accent 6" w:uiPriority="50"/>
+    <w:lsdException w:name="Grid Table 6 Colorful Accent 6" w:uiPriority="51"/>
+    <w:lsdException w:name="Grid Table 7 Colorful Accent 6" w:uiPriority="52"/>
+    <w:lsdException w:name="List Table 1 Light" w:uiPriority="46"/>
+    <w:lsdException w:name="List Table 2" w:uiPriority="47"/>
+    <w:lsdException w:name="List Table 3" w:uiPriority="48"/>
+    <w:lsdException w:name="List Table 4" w:uiPriority="49"/>
+    <w:lsdException w:name="List Table 5 Dark" w:uiPriority="50"/>
+    <w:lsdException w:name="List Table 6 Colorful" w:uiPriority="51"/>
+    <w:lsdException w:name="List Table 7 Colorful" w:uiPriority="52"/>
+    <w:lsdException w:name="List Table 1 Light Accent 1" w:uiPriority="46"/>
+    <w:lsdException w:name="List Table 2 Accent 1" w:uiPriority="47"/>
+    <w:lsdException w:name="List Table 3 Accent 1" w:uiPriority="48"/>
+    <w:lsdException w:name="List Table 4 Accent 1" w:uiPriority="49"/>
+    <w:lsdException w:name="List Table 5 Dark Accent 1" w:uiPriority="50"/>
+    <w:lsdException w:name="List Table 6 Colorful Accent 1" w:uiPriority="51"/>
+    <w:lsdException w:name="List Table 7 Colorful Accent 1" w:uiPriority="52"/>
+    <w:lsdException w:name="List Table 1 Light Accent 2" w:uiPriority="46"/>
+    <w:lsdException w:name="List Table 2 Accent 2" w:uiPriority="47"/>
+    <w:lsdException w:name="List Table 3 Accent 2" w:uiPriority="48"/>
+    <w:lsdException w:name="List Table 4 Accent 2" w:uiPriority="49"/>
+    <w:lsdException w:name="List Table 5 Dark Accent 2" w:uiPriority="50"/>
+    <w:lsdException w:name="List Table 6 Colorful Accent 2" w:uiPriority="51"/>
+    <w:lsdException w:name="List Table 7 Colorful Accent 2" w:uiPriority="52"/>
+    <w:lsdException w:name="List Table 1 Light Accent 3" w:uiPriority="46"/>
+    <w:lsdException w:name="List Table 2 Accent 3" w:uiPriority="47"/>
+    <w:lsdException w:name="List Table 3 Accent 3" w:uiPriority="48"/>
+    <w:lsdException w:name="List Table 4 Accent 3" w:uiPriority="49"/>
+    <w:lsdException w:name="List Table 5 Dark Accent 3" w:uiPriority="50"/>
+    <w:lsdException w:name="List Table 6 Colorful Accent 3" w:uiPriority="51"/>
+    <w:lsdException w:name="List Table 7 Colorful Accent 3" w:uiPriority="52"/>
+    <w:lsdException w:name="List Table 1 Light Accent 4" w:uiPriority="46"/>
+    <w:lsdException w:name="List Table 2 Accent 4" w:uiPriority="47"/>
+    <w:lsdException w:name="List Table 3 Accent 4" w:uiPriority="48"/>
+    <w:lsdException w:name="List Table 4 Accent 4" w:uiPriority="49"/>
+    <w:lsdException w:name="List Table 5 Dark Accent 4" w:uiPriority="50"/>
+    <w:lsdException w:name="List Table 6 Colorful Accent 4" w:uiPriority="51"/>
+    <w:lsdException w:name="List Table 7 Colorful Accent 4" w:uiPriority="52"/>
+    <w:lsdException w:name="List Table 1 Light Accent 5" w:uiPriority="46"/>
+    <w:lsdException w:name="List Table 2 Accent 5" w:uiPriority="47"/>
+    <w:lsdException w:name="List Table 3 Accent 5" w:uiPriority="48"/>
+    <w:lsdException w:name="List Table 4 Accent 5" w:uiPriority="49"/>
+    <w:lsdException w:name="List Table 5 Dark Accent 5" w:uiPriority="50"/>
+    <w:lsdException w:name="List Table 6 Colorful Accent 5" w:uiPriority="51"/>
+    <w:lsdException w:name="List Table 7 Colorful Accent 5" w:uiPriority="52"/>
+    <w:lsdException w:name="List Table 1 Light Accent 6" w:uiPriority="46"/>
+    <w:lsdException w:name="List Table 2 Accent 6" w:uiPriority="47"/>
+    <w:lsdException w:name="List Table 3 Accent 6" w:uiPriority="48"/>
+    <w:lsdException w:name="List Table 4 Accent 6" w:uiPriority="49"/>
+    <w:lsdException w:name="List Table 5 Dark Accent 6" w:uiPriority="50"/>
+    <w:lsdException w:name="List Table 6 Colorful Accent 6" w:uiPriority="51"/>
+    <w:lsdException w:name="List Table 7 Colorful Accent 6" w:uiPriority="52"/>
+    <w:lsdException w:name="Mention" w:semiHidden="1" w:uiPriority="99" w:unhideWhenUsed="1"/>
+    <w:lsdException w:name="Smart Hyperlink" w:semiHidden="1" w:uiPriority="99" w:unhideWhenUsed="1"/>
+    <w:lsdException w:name="Hashtag" w:semiHidden="1" w:uiPriority="99" w:unhideWhenUsed="1"/>
+    <w:lsdException w:name="Unresolved Mention" w:semiHidden="1" w:uiPriority="99" w:unhideWhenUsed="1"/>
+    <w:lsdException w:name="Smart Link" w:semiHidden="1" w:uiPriority="99" w:unhideWhenUsed="1"/>
+  </w:latentStyles>
   <w:style w:type="paragraph" w:default="1" w:styleId="Normal">
     <w:name w:val="Normal"/>
     <w:qFormat/>
   </w:style>
-  <w:style w:type="paragraph" w:styleId="BodyText">
-    <w:name w:val="Body Text"/>
-    <w:basedOn w:val="Normal"/>
-    <w:link w:val="BodyTextChar"/>
-    <w:pPr>
-      <w:spacing w:before="180" w:after="180"/>
-    </w:pPr>
-    <w:qFormat/>
-  </w:style>
-  <w:style w:type="paragraph" w:customStyle="1" w:styleId="FirstParagraph">
-    <w:name w:val="First Paragraph"/>
-    <w:basedOn w:val="BodyText"/>
-    <w:next w:val="BodyText"/>
-    <w:qFormat/>
-  </w:style>
-  <w:style w:type="paragraph" w:customStyle="1" w:styleId="Compact">
-    <w:name w:val="Compact"/>
-    <w:basedOn w:val="BodyText"/>
-    <w:qFormat/>
-    <w:pPr>
-      <w:spacing w:before="36" w:after="36"/>
-    </w:pPr>
-  </w:style>
-  <w:style w:type="paragraph" w:styleId="Title">
-    <w:name w:val="Title"/>
-    <w:basedOn w:val="Normal"/>
-    <w:next w:val="BodyText"/>
-    <w:qFormat/>
-    <w:pPr>
-      <w:keepNext/>
-      <w:keepLines/>
-      <w:spacing w:before="480" w:after="240"/>
-      <w:jc w:val="center"/>
-    </w:pPr>
-    <w:rPr>
-      <w:rFonts w:asciiTheme="majorHAnsi" w:eastAsiaTheme="majorEastAsia" w:hAnsiTheme="majorHAnsi" w:cstheme="majorBidi"/>
-      <w:b/>
-      <w:bCs/>
-      <w:color w:val="345A8A" w:themeColor="accent1" w:themeShade="B5"/>
-      <w:sz w:val="36"/>
-      <w:szCs w:val="36"/>
-    </w:rPr>
-  </w:style>
-  <w:style w:type="paragraph" w:styleId="Subtitle">
-    <w:name w:val="Subtitle"/>
-    <w:basedOn w:val="Title"/>
-    <w:next w:val="BodyText"/>
-    <w:qFormat/>
-    <w:pPr>
-      <w:keepNext/>
-      <w:keepLines/>
-      <w:spacing w:before="240" w:after="240"/>
-      <w:jc w:val="center"/>
-    </w:pPr>
-    <w:rPr>
-      <w:sz w:val="30"/>
-      <w:szCs w:val="30"/>
-    </w:rPr>
-  </w:style>
-  <w:style w:type="paragraph" w:customStyle="1" w:styleId="Author">
-    <w:name w:val="Author"/>
-    <w:next w:val="BodyText"/>
-    <w:qFormat/>
-    <w:pPr>
-      <w:keepNext/>
-      <w:keepLines/>
-      <w:jc w:val="center"/>
-    </w:pPr>
-  </w:style>
-  <w:style w:type="paragraph" w:styleId="Date">
-    <w:name w:val="Date"/>
-    <w:next w:val="BodyText"/>
-    <w:qFormat/>
-    <w:pPr>
-      <w:keepNext/>
-      <w:keepLines/>
-      <w:jc w:val="center"/>
-    </w:pPr>
-  </w:style>
-  <w:style w:type="paragraph" w:customStyle="1" w:styleId="Abstract">
-    <w:name w:val="Abstract"/>
-    <w:basedOn w:val="Normal"/>
-    <w:next w:val="BodyText"/>
-    <w:qFormat/>
-    <w:pPr>
-      <w:keepNext/>
-      <w:keepLines/>
-      <w:spacing w:before="300" w:after="300"/>
-    </w:pPr>
-    <w:rPr>
-      <w:sz w:val="20"/>
-      <w:szCs w:val="20"/>
-    </w:rPr>
-  </w:style>
-  <w:style w:type="paragraph" w:styleId="Bibliography">
-    <w:name w:val="Bibliography"/>
-    <w:basedOn w:val="Normal"/>
-    <w:next w:val="Bibliography"/>
-    <w:qFormat/>
-    <w:pPr/>
-    <w:rPr/>
-  </w:style>
   <w:style w:type="paragraph" w:styleId="Heading1">
-    <w:name w:val="Heading 1"/>
+    <w:name w:val="heading 1"/>
     <w:basedOn w:val="Normal"/>
     <w:next w:val="BodyText"/>
     <w:uiPriority w:val="9"/>
@@ -340,7 +634,7 @@
     </w:rPr>
   </w:style>
   <w:style w:type="paragraph" w:styleId="Heading2">
-    <w:name w:val="Heading 2"/>
+    <w:name w:val="heading 2"/>
     <w:basedOn w:val="Normal"/>
     <w:next w:val="BodyText"/>
     <w:uiPriority w:val="9"/>
@@ -362,7 +656,7 @@
     </w:rPr>
   </w:style>
   <w:style w:type="paragraph" w:styleId="Heading3">
-    <w:name w:val="Heading 3"/>
+    <w:name w:val="heading 3"/>
     <w:basedOn w:val="Normal"/>
     <w:next w:val="BodyText"/>
     <w:uiPriority w:val="9"/>
@@ -384,7 +678,7 @@
     </w:rPr>
   </w:style>
   <w:style w:type="paragraph" w:styleId="Heading4">
-    <w:name w:val="Heading 4"/>
+    <w:name w:val="heading 4"/>
     <w:basedOn w:val="Normal"/>
     <w:next w:val="BodyText"/>
     <w:uiPriority w:val="9"/>
@@ -401,12 +695,10 @@
       <w:b/>
       <w:bCs/>
       <w:color w:val="4F81BD" w:themeColor="accent1"/>
-      <w:sz w:val="24"/>
-      <w:szCs w:val="24"/>
     </w:rPr>
   </w:style>
   <w:style w:type="paragraph" w:styleId="Heading5">
-    <w:name w:val="Heading 5"/>
+    <w:name w:val="heading 5"/>
     <w:basedOn w:val="Normal"/>
     <w:next w:val="BodyText"/>
     <w:uiPriority w:val="9"/>
@@ -423,12 +715,10 @@
       <w:i/>
       <w:iCs/>
       <w:color w:val="4F81BD" w:themeColor="accent1"/>
-      <w:sz w:val="24"/>
-      <w:szCs w:val="24"/>
     </w:rPr>
   </w:style>
   <w:style w:type="paragraph" w:styleId="Heading6">
-    <w:name w:val="Heading 6"/>
+    <w:name w:val="heading 6"/>
     <w:basedOn w:val="Normal"/>
     <w:next w:val="BodyText"/>
     <w:uiPriority w:val="9"/>
@@ -443,12 +733,10 @@
     <w:rPr>
       <w:rFonts w:asciiTheme="majorHAnsi" w:eastAsiaTheme="majorEastAsia" w:hAnsiTheme="majorHAnsi" w:cstheme="majorBidi"/>
       <w:color w:val="4F81BD" w:themeColor="accent1"/>
-      <w:sz w:val="24"/>
-      <w:szCs w:val="24"/>
     </w:rPr>
   </w:style>
   <w:style w:type="paragraph" w:styleId="Heading7">
-    <w:name w:val="Heading 7"/>
+    <w:name w:val="heading 7"/>
     <w:basedOn w:val="Normal"/>
     <w:next w:val="BodyText"/>
     <w:uiPriority w:val="9"/>
@@ -463,12 +751,10 @@
     <w:rPr>
       <w:rFonts w:asciiTheme="majorHAnsi" w:eastAsiaTheme="majorEastAsia" w:hAnsiTheme="majorHAnsi" w:cstheme="majorBidi"/>
       <w:color w:val="4F81BD" w:themeColor="accent1"/>
-      <w:sz w:val="24"/>
-      <w:szCs w:val="24"/>
     </w:rPr>
   </w:style>
   <w:style w:type="paragraph" w:styleId="Heading8">
-    <w:name w:val="Heading 8"/>
+    <w:name w:val="heading 8"/>
     <w:basedOn w:val="Normal"/>
     <w:next w:val="BodyText"/>
     <w:uiPriority w:val="9"/>
@@ -483,12 +769,10 @@
     <w:rPr>
       <w:rFonts w:asciiTheme="majorHAnsi" w:eastAsiaTheme="majorEastAsia" w:hAnsiTheme="majorHAnsi" w:cstheme="majorBidi"/>
       <w:color w:val="4F81BD" w:themeColor="accent1"/>
-      <w:sz w:val="24"/>
-      <w:szCs w:val="24"/>
     </w:rPr>
   </w:style>
   <w:style w:type="paragraph" w:styleId="Heading9">
-    <w:name w:val="Heading 9"/>
+    <w:name w:val="heading 9"/>
     <w:basedOn w:val="Normal"/>
     <w:next w:val="BodyText"/>
     <w:uiPriority w:val="9"/>
@@ -503,47 +787,19 @@
     <w:rPr>
       <w:rFonts w:asciiTheme="majorHAnsi" w:eastAsiaTheme="majorEastAsia" w:hAnsiTheme="majorHAnsi" w:cstheme="majorBidi"/>
       <w:color w:val="4F81BD" w:themeColor="accent1"/>
-      <w:sz w:val="24"/>
-      <w:szCs w:val="24"/>
-    </w:rPr>
-  </w:style>
-  <w:style w:type="paragraph" w:styleId="BlockText">
-    <w:name w:val="Block Text"/>
-    <w:basedOn w:val="BodyText"/>
-    <w:next w:val="BodyText"/>
-    <w:uiPriority w:val="9"/>
-    <w:unhideWhenUsed/>
-    <w:qFormat/>
-    <w:pPr>
-      <w:spacing w:before="100" w:after="100"/>
-      <w:ind w:firstLine="0"/>
-    </w:pPr>
-    <w:rPr>
-      <w:rFonts w:asciiTheme="majorHAnsi" w:eastAsiaTheme="majorEastAsia" w:hAnsiTheme="majorHAnsi" w:cstheme="majorBidi"/>
-      <w:bCs/>
-      <w:sz w:val="20"/>
-      <w:szCs w:val="20"/>
-    </w:rPr>
-  </w:style>
-  <w:style w:type="paragraph" w:styleId="FootnoteText">
-    <w:name w:val="Footnote Text"/>
-    <w:basedOn w:val="Normal"/>
-    <w:next w:val="FootnoteText"/>
-    <w:uiPriority w:val="9"/>
-    <w:unhideWhenUsed/>
-    <w:qFormat/>
+    </w:rPr>
   </w:style>
   <w:style w:type="character" w:default="1" w:styleId="DefaultParagraphFont">
     <w:name w:val="Default Paragraph Font"/>
+    <w:uiPriority w:val="1"/>
     <w:semiHidden/>
     <w:unhideWhenUsed/>
   </w:style>
-  <w:style w:type="table" w:default="1" w:styleId="Table">
-    <w:name w:val="Table"/>
-    <w:basedOn w:val="TableNormal"/>
+  <w:style w:type="table" w:default="1" w:styleId="TableNormal">
+    <w:name w:val="Normal Table"/>
+    <w:uiPriority w:val="99"/>
     <w:semiHidden/>
     <w:unhideWhenUsed/>
-    <w:qFormat/>
     <w:tblPr>
       <w:tblInd w:w="0" w:type="dxa"/>
       <w:tblCellMar>
@@ -554,6 +810,146 @@
       </w:tblCellMar>
     </w:tblPr>
   </w:style>
+  <w:style w:type="numbering" w:default="1" w:styleId="NoList">
+    <w:name w:val="No List"/>
+    <w:uiPriority w:val="99"/>
+    <w:semiHidden/>
+    <w:unhideWhenUsed/>
+  </w:style>
+  <w:style w:type="paragraph" w:styleId="BodyText">
+    <w:name w:val="Body Text"/>
+    <w:basedOn w:val="Normal"/>
+    <w:qFormat/>
+    <w:pPr>
+      <w:spacing w:before="180" w:after="180"/>
+    </w:pPr>
+  </w:style>
+  <w:style w:type="paragraph" w:customStyle="1" w:styleId="FirstParagraph">
+    <w:name w:val="First Paragraph"/>
+    <w:basedOn w:val="BodyText"/>
+    <w:next w:val="BodyText"/>
+    <w:qFormat/>
+  </w:style>
+  <w:style w:type="paragraph" w:customStyle="1" w:styleId="Compact">
+    <w:name w:val="Compact"/>
+    <w:basedOn w:val="BodyText"/>
+    <w:qFormat/>
+    <w:pPr>
+      <w:spacing w:before="36" w:after="36"/>
+    </w:pPr>
+  </w:style>
+  <w:style w:type="paragraph" w:styleId="Title">
+    <w:name w:val="Title"/>
+    <w:basedOn w:val="Normal"/>
+    <w:next w:val="BodyText"/>
+    <w:qFormat/>
+    <w:pPr>
+      <w:keepNext/>
+      <w:keepLines/>
+      <w:spacing w:before="480" w:after="240"/>
+      <w:jc w:val="center"/>
+    </w:pPr>
+    <w:rPr>
+      <w:rFonts w:asciiTheme="majorHAnsi" w:eastAsiaTheme="majorEastAsia" w:hAnsiTheme="majorHAnsi" w:cstheme="majorBidi"/>
+      <w:b/>
+      <w:bCs/>
+      <w:color w:val="345A8A" w:themeColor="accent1" w:themeShade="B5"/>
+      <w:sz w:val="36"/>
+      <w:szCs w:val="36"/>
+    </w:rPr>
+  </w:style>
+  <w:style w:type="paragraph" w:styleId="Subtitle">
+    <w:name w:val="Subtitle"/>
+    <w:basedOn w:val="Title"/>
+    <w:next w:val="BodyText"/>
+    <w:qFormat/>
+    <w:pPr>
+      <w:spacing w:before="240"/>
+    </w:pPr>
+    <w:rPr>
+      <w:sz w:val="30"/>
+      <w:szCs w:val="30"/>
+    </w:rPr>
+  </w:style>
+  <w:style w:type="paragraph" w:customStyle="1" w:styleId="Author">
+    <w:name w:val="Author"/>
+    <w:next w:val="BodyText"/>
+    <w:qFormat/>
+    <w:pPr>
+      <w:keepNext/>
+      <w:keepLines/>
+      <w:jc w:val="center"/>
+    </w:pPr>
+  </w:style>
+  <w:style w:type="paragraph" w:styleId="Date">
+    <w:name w:val="Date"/>
+    <w:next w:val="BodyText"/>
+    <w:qFormat/>
+    <w:pPr>
+      <w:keepNext/>
+      <w:keepLines/>
+      <w:jc w:val="center"/>
+    </w:pPr>
+  </w:style>
+  <w:style w:type="paragraph" w:customStyle="1" w:styleId="Abstract">
+    <w:name w:val="Abstract"/>
+    <w:basedOn w:val="Normal"/>
+    <w:next w:val="BodyText"/>
+    <w:qFormat/>
+    <w:pPr>
+      <w:keepNext/>
+      <w:keepLines/>
+      <w:spacing w:before="300" w:after="300"/>
+    </w:pPr>
+    <w:rPr>
+      <w:sz w:val="20"/>
+      <w:szCs w:val="20"/>
+    </w:rPr>
+  </w:style>
+  <w:style w:type="paragraph" w:styleId="Bibliography">
+    <w:name w:val="Bibliography"/>
+    <w:basedOn w:val="Normal"/>
+    <w:qFormat/>
+  </w:style>
+  <w:style w:type="paragraph" w:styleId="BlockText">
+    <w:name w:val="Block Text"/>
+    <w:basedOn w:val="BodyText"/>
+    <w:next w:val="BodyText"/>
+    <w:uiPriority w:val="9"/>
+    <w:unhideWhenUsed/>
+    <w:qFormat/>
+    <w:pPr>
+      <w:spacing w:before="100" w:after="100"/>
+    </w:pPr>
+    <w:rPr>
+      <w:rFonts w:asciiTheme="majorHAnsi" w:eastAsiaTheme="majorEastAsia" w:hAnsiTheme="majorHAnsi" w:cstheme="majorBidi"/>
+      <w:bCs/>
+      <w:sz w:val="20"/>
+      <w:szCs w:val="20"/>
+    </w:rPr>
+  </w:style>
+  <w:style w:type="paragraph" w:styleId="FootnoteText">
+    <w:name w:val="footnote text"/>
+    <w:basedOn w:val="Normal"/>
+    <w:uiPriority w:val="9"/>
+    <w:unhideWhenUsed/>
+    <w:qFormat/>
+  </w:style>
+  <w:style w:type="table" w:customStyle="1" w:styleId="Table">
+    <w:name w:val="Table"/>
+    <w:semiHidden/>
+    <w:unhideWhenUsed/>
+    <w:qFormat/>
+    <w:tblPr>
+      <w:tblInd w:w="0" w:type="dxa"/>
+      <w:tblCellMar>
+        <w:top w:w="0" w:type="dxa"/>
+        <w:left w:w="108" w:type="dxa"/>
+        <w:bottom w:w="0" w:type="dxa"/>
+        <w:right w:w="108" w:type="dxa"/>
+      </w:tblCellMar>
+    </w:tblPr>
+  </w:style>
   <w:style w:type="paragraph" w:customStyle="1" w:styleId="DefinitionTerm">
     <w:name w:val="Definition Term"/>
     <w:basedOn w:val="Normal"/>
@@ -572,11 +968,11 @@
     <w:basedOn w:val="Normal"/>
   </w:style>
   <w:style w:type="paragraph" w:styleId="Caption">
-    <w:name w:val="Caption"/>
-    <w:basedOn w:val="Normal"/>
-    <w:link w:val="BodyTextChar"/>
-    <w:pPr>
-      <w:spacing w:before="0" w:after="120"/>
+    <w:name w:val="caption"/>
+    <w:basedOn w:val="Normal"/>
+    <w:link w:val="CaptionChar"/>
+    <w:pPr>
+      <w:spacing w:after="120"/>
     </w:pPr>
     <w:rPr>
       <w:i/>
@@ -604,29 +1000,30 @@
       <w:keepNext/>
     </w:pPr>
   </w:style>
-  <w:style w:type="character" w:customStyle="1" w:styleId="BodyTextChar">
-    <w:name w:val="Body Text Char"/>
+  <w:style w:type="character" w:customStyle="1" w:styleId="CaptionChar">
+    <w:name w:val="Caption Char"/>
     <w:basedOn w:val="DefaultParagraphFont"/>
-    <w:link w:val="BodyText"/>
+    <w:link w:val="Caption"/>
   </w:style>
   <w:style w:type="character" w:customStyle="1" w:styleId="VerbatimChar">
     <w:name w:val="Verbatim Char"/>
-    <w:basedOn w:val="BodyTextChar"/>
+    <w:basedOn w:val="CaptionChar"/>
+    <w:link w:val="SourceCode"/>
     <w:rPr>
       <w:rFonts w:ascii="Consolas" w:hAnsi="Consolas"/>
       <w:sz w:val="22"/>
     </w:rPr>
   </w:style>
   <w:style w:type="character" w:styleId="FootnoteReference">
-    <w:name w:val="Footnote Reference"/>
-    <w:basedOn w:val="BodyTextChar"/>
+    <w:name w:val="footnote reference"/>
+    <w:basedOn w:val="CaptionChar"/>
     <w:rPr>
       <w:vertAlign w:val="superscript"/>
     </w:rPr>
   </w:style>
   <w:style w:type="character" w:styleId="Hyperlink">
     <w:name w:val="Hyperlink"/>
-    <w:basedOn w:val="BodyTextChar"/>
+    <w:basedOn w:val="CaptionChar"/>
     <w:rPr>
       <w:color w:val="4F81BD" w:themeColor="accent1"/>
     </w:rPr>
@@ -643,7 +1040,6 @@
       <w:outlineLvl w:val="9"/>
     </w:pPr>
     <w:rPr>
-      <w:rFonts w:asciiTheme="majorHAnsi" w:eastAsiaTheme="majorEastAsia" w:hAnsiTheme="majorHAnsi" w:cstheme="majorBidi"/>
       <w:b w:val="0"/>
       <w:bCs w:val="0"/>
       <w:color w:val="365F91" w:themeColor="accent1" w:themeShade="BF"/>
@@ -654,229 +1050,381 @@
     <w:basedOn w:val="Normal"/>
     <w:link w:val="VerbatimChar"/>
     <w:pPr>
-      <w:wordWrap w:val="off"/>
+      <w:wordWrap w:val="0"/>
     </w:pPr>
   </w:style>
   <w:style w:type="character" w:customStyle="1" w:styleId="KeywordTok">
     <w:name w:val="KeywordTok"/>
     <w:basedOn w:val="VerbatimChar"/>
     <w:rPr>
+      <w:rFonts w:ascii="Consolas" w:hAnsi="Consolas"/>
+      <w:b/>
       <w:color w:val="007020"/>
-      <w:b/>
+      <w:sz w:val="22"/>
     </w:rPr>
   </w:style>
   <w:style w:type="character" w:customStyle="1" w:styleId="DataTypeTok">
     <w:name w:val="DataTypeTok"/>
     <w:basedOn w:val="VerbatimChar"/>
     <w:rPr>
+      <w:rFonts w:ascii="Consolas" w:hAnsi="Consolas"/>
       <w:color w:val="902000"/>
+      <w:sz w:val="22"/>
     </w:rPr>
   </w:style>
   <w:style w:type="character" w:customStyle="1" w:styleId="DecValTok">
     <w:name w:val="DecValTok"/>
     <w:basedOn w:val="VerbatimChar"/>
     <w:rPr>
-      <w:color w:val="40a070"/>
+      <w:rFonts w:ascii="Consolas" w:hAnsi="Consolas"/>
+      <w:color w:val="40A070"/>
+      <w:sz w:val="22"/>
     </w:rPr>
   </w:style>
   <w:style w:type="character" w:customStyle="1" w:styleId="BaseNTok">
     <w:name w:val="BaseNTok"/>
     <w:basedOn w:val="VerbatimChar"/>
     <w:rPr>
-      <w:color w:val="40a070"/>
+      <w:rFonts w:ascii="Consolas" w:hAnsi="Consolas"/>
+      <w:color w:val="40A070"/>
+      <w:sz w:val="22"/>
     </w:rPr>
   </w:style>
   <w:style w:type="character" w:customStyle="1" w:styleId="FloatTok">
     <w:name w:val="FloatTok"/>
     <w:basedOn w:val="VerbatimChar"/>
     <w:rPr>
-      <w:color w:val="40a070"/>
+      <w:rFonts w:ascii="Consolas" w:hAnsi="Consolas"/>
+      <w:color w:val="40A070"/>
+      <w:sz w:val="22"/>
     </w:rPr>
   </w:style>
   <w:style w:type="character" w:customStyle="1" w:styleId="ConstantTok">
     <w:name w:val="ConstantTok"/>
     <w:basedOn w:val="VerbatimChar"/>
     <w:rPr>
+      <w:rFonts w:ascii="Consolas" w:hAnsi="Consolas"/>
       <w:color w:val="880000"/>
+      <w:sz w:val="22"/>
     </w:rPr>
   </w:style>
   <w:style w:type="character" w:customStyle="1" w:styleId="CharTok">
     <w:name w:val="CharTok"/>
     <w:basedOn w:val="VerbatimChar"/>
     <w:rPr>
-      <w:color w:val="4070a0"/>
+      <w:rFonts w:ascii="Consolas" w:hAnsi="Consolas"/>
+      <w:color w:val="4070A0"/>
+      <w:sz w:val="22"/>
     </w:rPr>
   </w:style>
   <w:style w:type="character" w:customStyle="1" w:styleId="SpecialCharTok">
     <w:name w:val="SpecialCharTok"/>
     <w:basedOn w:val="VerbatimChar"/>
     <w:rPr>
-      <w:color w:val="4070a0"/>
+      <w:rFonts w:ascii="Consolas" w:hAnsi="Consolas"/>
+      <w:color w:val="4070A0"/>
+      <w:sz w:val="22"/>
     </w:rPr>
   </w:style>
   <w:style w:type="character" w:customStyle="1" w:styleId="StringTok">
     <w:name w:val="StringTok"/>
     <w:basedOn w:val="VerbatimChar"/>
     <w:rPr>
-      <w:color w:val="4070a0"/>
+      <w:rFonts w:ascii="Consolas" w:hAnsi="Consolas"/>
+      <w:color w:val="4070A0"/>
+      <w:sz w:val="22"/>
     </w:rPr>
   </w:style>
   <w:style w:type="character" w:customStyle="1" w:styleId="VerbatimStringTok">
     <w:name w:val="VerbatimStringTok"/>
     <w:basedOn w:val="VerbatimChar"/>
     <w:rPr>
-      <w:color w:val="4070a0"/>
+      <w:rFonts w:ascii="Consolas" w:hAnsi="Consolas"/>
+      <w:color w:val="4070A0"/>
+      <w:sz w:val="22"/>
     </w:rPr>
   </w:style>
   <w:style w:type="character" w:customStyle="1" w:styleId="SpecialStringTok">
     <w:name w:val="SpecialStringTok"/>
     <w:basedOn w:val="VerbatimChar"/>
     <w:rPr>
-      <w:color w:val="bb6688"/>
+      <w:rFonts w:ascii="Consolas" w:hAnsi="Consolas"/>
+      <w:color w:val="BB6688"/>
+      <w:sz w:val="22"/>
     </w:rPr>
   </w:style>
   <w:style w:type="character" w:customStyle="1" w:styleId="ImportTok">
     <w:name w:val="ImportTok"/>
     <w:basedOn w:val="VerbatimChar"/>
-    <w:rPr/>
+    <w:rPr>
+      <w:rFonts w:ascii="Consolas" w:hAnsi="Consolas"/>
+      <w:sz w:val="22"/>
+    </w:rPr>
   </w:style>
   <w:style w:type="character" w:customStyle="1" w:styleId="CommentTok">
     <w:name w:val="CommentTok"/>
     <w:basedOn w:val="VerbatimChar"/>
     <w:rPr>
-      <w:color w:val="60a0b0"/>
+      <w:rFonts w:ascii="Consolas" w:hAnsi="Consolas"/>
       <w:i/>
+      <w:color w:val="60A0B0"/>
+      <w:sz w:val="22"/>
     </w:rPr>
   </w:style>
   <w:style w:type="character" w:customStyle="1" w:styleId="DocumentationTok">
     <w:name w:val="DocumentationTok"/>
     <w:basedOn w:val="VerbatimChar"/>
     <w:rPr>
-      <w:color w:val="ba2121"/>
+      <w:rFonts w:ascii="Consolas" w:hAnsi="Consolas"/>
       <w:i/>
+      <w:color w:val="BA2121"/>
+      <w:sz w:val="22"/>
     </w:rPr>
   </w:style>
   <w:style w:type="character" w:customStyle="1" w:styleId="AnnotationTok">
     <w:name w:val="AnnotationTok"/>
     <w:basedOn w:val="VerbatimChar"/>
     <w:rPr>
-      <w:color w:val="60a0b0"/>
+      <w:rFonts w:ascii="Consolas" w:hAnsi="Consolas"/>
       <w:b/>
       <w:i/>
+      <w:color w:val="60A0B0"/>
+      <w:sz w:val="22"/>
     </w:rPr>
   </w:style>
   <w:style w:type="character" w:customStyle="1" w:styleId="CommentVarTok">
     <w:name w:val="CommentVarTok"/>
     <w:basedOn w:val="VerbatimChar"/>
     <w:rPr>
-      <w:color w:val="60a0b0"/>
+      <w:rFonts w:ascii="Consolas" w:hAnsi="Consolas"/>
       <w:b/>
       <w:i/>
+      <w:color w:val="60A0B0"/>
+      <w:sz w:val="22"/>
     </w:rPr>
   </w:style>
   <w:style w:type="character" w:customStyle="1" w:styleId="OtherTok">
     <w:name w:val="OtherTok"/>
     <w:basedOn w:val="VerbatimChar"/>
     <w:rPr>
+      <w:rFonts w:ascii="Consolas" w:hAnsi="Consolas"/>
       <w:color w:val="007020"/>
+      <w:sz w:val="22"/>
     </w:rPr>
   </w:style>
   <w:style w:type="character" w:customStyle="1" w:styleId="FunctionTok">
     <w:name w:val="FunctionTok"/>
     <w:basedOn w:val="VerbatimChar"/>
     <w:rPr>
-      <w:color w:val="06287e"/>
+      <w:rFonts w:ascii="Consolas" w:hAnsi="Consolas"/>
+      <w:color w:val="06287E"/>
+      <w:sz w:val="22"/>
     </w:rPr>
   </w:style>
   <w:style w:type="character" w:customStyle="1" w:styleId="VariableTok">
     <w:name w:val="VariableTok"/>
     <w:basedOn w:val="VerbatimChar"/>
     <w:rPr>
-      <w:color w:val="19177c"/>
+      <w:rFonts w:ascii="Consolas" w:hAnsi="Consolas"/>
+      <w:color w:val="19177C"/>
+      <w:sz w:val="22"/>
     </w:rPr>
   </w:style>
   <w:style w:type="character" w:customStyle="1" w:styleId="ControlFlowTok">
     <w:name w:val="ControlFlowTok"/>
     <w:basedOn w:val="VerbatimChar"/>
     <w:rPr>
+      <w:rFonts w:ascii="Consolas" w:hAnsi="Consolas"/>
+      <w:b/>
       <w:color w:val="007020"/>
-      <w:b/>
+      <w:sz w:val="22"/>
     </w:rPr>
   </w:style>
   <w:style w:type="character" w:customStyle="1" w:styleId="OperatorTok">
     <w:name w:val="OperatorTok"/>
     <w:basedOn w:val="VerbatimChar"/>
     <w:rPr>
+      <w:rFonts w:ascii="Consolas" w:hAnsi="Consolas"/>
       <w:color w:val="666666"/>
+      <w:sz w:val="22"/>
     </w:rPr>
   </w:style>
   <w:style w:type="character" w:customStyle="1" w:styleId="BuiltInTok">
     <w:name w:val="BuiltInTok"/>
     <w:basedOn w:val="VerbatimChar"/>
-    <w:rPr/>
+    <w:rPr>
+      <w:rFonts w:ascii="Consolas" w:hAnsi="Consolas"/>
+      <w:sz w:val="22"/>
+    </w:rPr>
   </w:style>
   <w:style w:type="character" w:customStyle="1" w:styleId="ExtensionTok">
     <w:name w:val="ExtensionTok"/>
     <w:basedOn w:val="VerbatimChar"/>
-    <w:rPr/>
+    <w:rPr>
+      <w:rFonts w:ascii="Consolas" w:hAnsi="Consolas"/>
+      <w:sz w:val="22"/>
+    </w:rPr>
   </w:style>
   <w:style w:type="character" w:customStyle="1" w:styleId="PreprocessorTok">
     <w:name w:val="PreprocessorTok"/>
     <w:basedOn w:val="VerbatimChar"/>
     <w:rPr>
-      <w:color w:val="bc7a00"/>
+      <w:rFonts w:ascii="Consolas" w:hAnsi="Consolas"/>
+      <w:color w:val="BC7A00"/>
+      <w:sz w:val="22"/>
     </w:rPr>
   </w:style>
   <w:style w:type="character" w:customStyle="1" w:styleId="AttributeTok">
     <w:name w:val="AttributeTok"/>
     <w:basedOn w:val="VerbatimChar"/>
     <w:rPr>
-      <w:color w:val="7d9029"/>
+      <w:rFonts w:ascii="Consolas" w:hAnsi="Consolas"/>
+      <w:color w:val="7D9029"/>
+      <w:sz w:val="22"/>
     </w:rPr>
   </w:style>
   <w:style w:type="character" w:customStyle="1" w:styleId="RegionMarkerTok">
     <w:name w:val="RegionMarkerTok"/>
     <w:basedOn w:val="VerbatimChar"/>
-    <w:rPr/>
+    <w:rPr>
+      <w:rFonts w:ascii="Consolas" w:hAnsi="Consolas"/>
+      <w:sz w:val="22"/>
+    </w:rPr>
   </w:style>
   <w:style w:type="character" w:customStyle="1" w:styleId="InformationTok">
     <w:name w:val="InformationTok"/>
     <w:basedOn w:val="VerbatimChar"/>
     <w:rPr>
-      <w:color w:val="60a0b0"/>
+      <w:rFonts w:ascii="Consolas" w:hAnsi="Consolas"/>
       <w:b/>
       <w:i/>
+      <w:color w:val="60A0B0"/>
+      <w:sz w:val="22"/>
     </w:rPr>
   </w:style>
   <w:style w:type="character" w:customStyle="1" w:styleId="WarningTok">
     <w:name w:val="WarningTok"/>
     <w:basedOn w:val="VerbatimChar"/>
     <w:rPr>
-      <w:color w:val="60a0b0"/>
+      <w:rFonts w:ascii="Consolas" w:hAnsi="Consolas"/>
       <w:b/>
       <w:i/>
+      <w:color w:val="60A0B0"/>
+      <w:sz w:val="22"/>
     </w:rPr>
   </w:style>
   <w:style w:type="character" w:customStyle="1" w:styleId="AlertTok">
     <w:name w:val="AlertTok"/>
     <w:basedOn w:val="VerbatimChar"/>
     <w:rPr>
-      <w:color w:val="ff0000"/>
+      <w:rFonts w:ascii="Consolas" w:hAnsi="Consolas"/>
       <w:b/>
+      <w:color w:val="FF0000"/>
+      <w:sz w:val="22"/>
     </w:rPr>
   </w:style>
   <w:style w:type="character" w:customStyle="1" w:styleId="ErrorTok">
     <w:name w:val="ErrorTok"/>
     <w:basedOn w:val="VerbatimChar"/>
     <w:rPr>
-      <w:color w:val="ff0000"/>
+      <w:rFonts w:ascii="Consolas" w:hAnsi="Consolas"/>
       <w:b/>
+      <w:color w:val="FF0000"/>
+      <w:sz w:val="22"/>
     </w:rPr>
   </w:style>
   <w:style w:type="character" w:customStyle="1" w:styleId="NormalTok">
     <w:name w:val="NormalTok"/>
     <w:basedOn w:val="VerbatimChar"/>
-    <w:rPr/>
+    <w:rPr>
+      <w:rFonts w:ascii="Consolas" w:hAnsi="Consolas"/>
+      <w:sz w:val="22"/>
+    </w:rPr>
+  </w:style>
+  <w:style w:type="paragraph" w:styleId="CommentText">
+    <w:name w:val="annotation text"/>
+    <w:basedOn w:val="Normal"/>
+    <w:link w:val="CommentTextChar"/>
+    <w:semiHidden/>
+    <w:unhideWhenUsed/>
+    <w:rPr>
+      <w:sz w:val="20"/>
+      <w:szCs w:val="20"/>
+    </w:rPr>
+  </w:style>
+  <w:style w:type="character" w:customStyle="1" w:styleId="CommentTextChar">
+    <w:name w:val="Comment Text Char"/>
+    <w:basedOn w:val="DefaultParagraphFont"/>
+    <w:link w:val="CommentText"/>
+    <w:semiHidden/>
+    <w:rPr>
+      <w:sz w:val="20"/>
+      <w:szCs w:val="20"/>
+    </w:rPr>
+  </w:style>
+  <w:style w:type="character" w:styleId="CommentReference">
+    <w:name w:val="annotation reference"/>
+    <w:basedOn w:val="DefaultParagraphFont"/>
+    <w:semiHidden/>
+    <w:unhideWhenUsed/>
+    <w:rPr>
+      <w:sz w:val="16"/>
+      <w:szCs w:val="16"/>
+    </w:rPr>
+  </w:style>
+  <w:style w:type="paragraph" w:styleId="BalloonText">
+    <w:name w:val="Balloon Text"/>
+    <w:basedOn w:val="Normal"/>
+    <w:link w:val="BalloonTextChar"/>
+    <w:semiHidden/>
+    <w:unhideWhenUsed/>
+    <w:rsid w:val="00041F88"/>
+    <w:pPr>
+      <w:spacing w:after="0"/>
+    </w:pPr>
+    <w:rPr>
+      <w:rFonts w:ascii="Times New Roman" w:hAnsi="Times New Roman" w:cs="Times New Roman"/>
+      <w:sz w:val="18"/>
+      <w:szCs w:val="18"/>
+    </w:rPr>
+  </w:style>
+  <w:style w:type="character" w:customStyle="1" w:styleId="BalloonTextChar">
+    <w:name w:val="Balloon Text Char"/>
+    <w:basedOn w:val="DefaultParagraphFont"/>
+    <w:link w:val="BalloonText"/>
+    <w:semiHidden/>
+    <w:rsid w:val="00041F88"/>
+    <w:rPr>
+      <w:rFonts w:ascii="Times New Roman" w:hAnsi="Times New Roman" w:cs="Times New Roman"/>
+      <w:sz w:val="18"/>
+      <w:szCs w:val="18"/>
+    </w:rPr>
+  </w:style>
+  <w:style w:type="paragraph" w:styleId="CommentSubject">
+    <w:name w:val="annotation subject"/>
+    <w:basedOn w:val="CommentText"/>
+    <w:next w:val="CommentText"/>
+    <w:link w:val="CommentSubjectChar"/>
+    <w:semiHidden/>
+    <w:unhideWhenUsed/>
+    <w:rsid w:val="00041F88"/>
+    <w:rPr>
+      <w:b/>
+      <w:bCs/>
+    </w:rPr>
+  </w:style>
+  <w:style w:type="character" w:customStyle="1" w:styleId="CommentSubjectChar">
+    <w:name w:val="Comment Subject Char"/>
+    <w:basedOn w:val="CommentTextChar"/>
+    <w:link w:val="CommentSubject"/>
+    <w:semiHidden/>
+    <w:rsid w:val="00041F88"/>
+    <w:rPr>
+      <w:b/>
+      <w:bCs/>
+      <w:sz w:val="20"/>
+      <w:szCs w:val="20"/>
+    </w:rPr>
   </w:style>
 </w:styles>
 </file>

</xml_diff>